<commit_message>
Updated UML (intermediate step)
</commit_message>
<xml_diff>
--- a/project2Folder/NounsVerbsAdjectives/NounsVerbsAdjectivesProject2.docx
+++ b/project2Folder/NounsVerbsAdjectives/NounsVerbsAdjectivesProject2.docx
@@ -208,7 +208,10 @@
           </w:tcPr>
           <w:p>
             <w:r>
-              <w:t>Compare(able)</w:t>
+              <w:t>c</w:t>
+            </w:r>
+            <w:r>
+              <w:t>ompare(able)</w:t>
             </w:r>
           </w:p>
         </w:tc>
@@ -521,7 +524,10 @@
           </w:tcPr>
           <w:p>
             <w:r>
-              <w:t>Compare(able)</w:t>
+              <w:t>c</w:t>
+            </w:r>
+            <w:r>
+              <w:t>ompare(able)</w:t>
             </w:r>
           </w:p>
         </w:tc>
@@ -532,7 +538,10 @@
           </w:tcPr>
           <w:p>
             <w:r>
-              <w:t>comparable</w:t>
+              <w:t>C</w:t>
+            </w:r>
+            <w:r>
+              <w:t>omparable</w:t>
             </w:r>
           </w:p>
         </w:tc>

</xml_diff>